<commit_message>
04.06.2025 Poprawienie komentarzy i obsługa niektórych wyjątków
</commit_message>
<xml_diff>
--- a/Dokumentacja.docx
+++ b/Dokumentacja.docx
@@ -4,19 +4,76 @@
   <w:body>
     <w:p>
       <w:pPr>
+        <w:ind w:left="284"/>
+      </w:pPr>
+      <w:r>
+        <w:t xml:space="preserve">Program do zarządzania bazą uczniów przyjmujący spis uczniów w pliku o nazwie StudentDatabase.csv, gdzie dane zapisane są w formacie </w:t>
+      </w:r>
+      <w:r>
+        <w:rPr>
+          <w:i/>
+          <w:iCs/>
+        </w:rPr>
+        <w:t>imięucznia</w:t>
+      </w:r>
+      <w:r>
+        <w:t>,</w:t>
+      </w:r>
+      <w:r>
+        <w:rPr>
+          <w:i/>
+          <w:iCs/>
+        </w:rPr>
+        <w:t>nazwiskoucznia</w:t>
+      </w:r>
+      <w:r>
+        <w:t>,</w:t>
+      </w:r>
+      <w:r>
+        <w:rPr>
+          <w:i/>
+          <w:iCs/>
+        </w:rPr>
+        <w:t>ocena1</w:t>
+      </w:r>
+      <w:r>
+        <w:t>,</w:t>
+      </w:r>
+      <w:r>
+        <w:rPr>
+          <w:i/>
+          <w:iCs/>
+        </w:rPr>
+        <w:t>ocena2</w:t>
+      </w:r>
+      <w:r>
+        <w:t xml:space="preserve">,… </w:t>
+      </w:r>
+      <w:r>
+        <w:br/>
+        <w:t>gdzie oceny są liczbami całkowitym.</w:t>
+      </w:r>
+    </w:p>
+    <w:p>
+      <w:pPr>
+        <w:pStyle w:val="Akapitzlist"/>
+      </w:pPr>
+    </w:p>
+    <w:p>
+      <w:pPr>
+        <w:pStyle w:val="Akapitzlist"/>
+      </w:pPr>
+    </w:p>
+    <w:p>
+      <w:pPr>
         <w:pStyle w:val="Akapitzlist"/>
         <w:numPr>
           <w:ilvl w:val="0"/>
           <w:numId w:val="1"/>
         </w:numPr>
       </w:pPr>
-      <w:proofErr w:type="spellStart"/>
-      <w:r>
-        <w:t>Main</w:t>
-      </w:r>
-      <w:proofErr w:type="spellEnd"/>
-      <w:r>
-        <w:t>:</w:t>
+      <w:r>
+        <w:t>Main:</w:t>
       </w:r>
     </w:p>
     <w:p>
@@ -51,13 +108,8 @@
           <w:numId w:val="1"/>
         </w:numPr>
       </w:pPr>
-      <w:proofErr w:type="spellStart"/>
-      <w:r>
-        <w:t>StudentLoader</w:t>
-      </w:r>
-      <w:proofErr w:type="spellEnd"/>
-      <w:r>
-        <w:t>:</w:t>
+      <w:r>
+        <w:t>StudentLoader:</w:t>
       </w:r>
     </w:p>
     <w:p>
@@ -185,15 +237,7 @@
         </w:numPr>
       </w:pPr>
       <w:r>
-        <w:t xml:space="preserve">Pętla iteruje przez fragmenty (wyrażone jako </w:t>
-      </w:r>
-      <w:proofErr w:type="spellStart"/>
-      <w:r>
-        <w:t>parts</w:t>
-      </w:r>
-      <w:proofErr w:type="spellEnd"/>
-      <w:r>
-        <w:t>) w ciągach wczytanych z pliku CSV po podziale ich za pomocą przecinków.</w:t>
+        <w:t>Pętla iteruje przez fragmenty (wyrażone jako parts) w ciągach wczytanych z pliku CSV po podziale ich za pomocą przecinków.</w:t>
       </w:r>
     </w:p>
     <w:p>
@@ -216,13 +260,8 @@
           <w:numId w:val="3"/>
         </w:numPr>
       </w:pPr>
-      <w:proofErr w:type="spellStart"/>
-      <w:r>
-        <w:t>parts</w:t>
-      </w:r>
-      <w:proofErr w:type="spellEnd"/>
-      <w:r>
-        <w:t>[0] zawiera imię studenta,</w:t>
+      <w:r>
+        <w:t>parts[0] zawiera imię studenta,</w:t>
       </w:r>
     </w:p>
     <w:p>
@@ -233,13 +272,8 @@
           <w:numId w:val="3"/>
         </w:numPr>
       </w:pPr>
-      <w:proofErr w:type="spellStart"/>
-      <w:r>
-        <w:t>parts</w:t>
-      </w:r>
-      <w:proofErr w:type="spellEnd"/>
-      <w:r>
-        <w:t>[1] zawiera nazwisko studenta,</w:t>
+      <w:r>
+        <w:t>parts[1] zawiera nazwisko studenta,</w:t>
       </w:r>
     </w:p>
     <w:p>
@@ -250,21 +284,8 @@
           <w:numId w:val="3"/>
         </w:numPr>
       </w:pPr>
-      <w:proofErr w:type="spellStart"/>
-      <w:r>
-        <w:t>parts</w:t>
-      </w:r>
-      <w:proofErr w:type="spellEnd"/>
-      <w:r>
-        <w:t xml:space="preserve">[2] i kolejne elementy </w:t>
-      </w:r>
-      <w:proofErr w:type="spellStart"/>
-      <w:r>
-        <w:t>parts</w:t>
-      </w:r>
-      <w:proofErr w:type="spellEnd"/>
-      <w:r>
-        <w:t xml:space="preserve"> to oceny studenta.</w:t>
+      <w:r>
+        <w:t>parts[2] i kolejne elementy parts to oceny studenta.</w:t>
       </w:r>
     </w:p>
     <w:p>
@@ -291,21 +312,8 @@
           <w:numId w:val="4"/>
         </w:numPr>
       </w:pPr>
-      <w:proofErr w:type="spellStart"/>
-      <w:r>
-        <w:t>grades</w:t>
-      </w:r>
-      <w:proofErr w:type="spellEnd"/>
-      <w:r>
-        <w:t xml:space="preserve"> to tablica liczb całkowitych (</w:t>
-      </w:r>
-      <w:proofErr w:type="spellStart"/>
-      <w:r>
-        <w:t>int</w:t>
-      </w:r>
-      <w:proofErr w:type="spellEnd"/>
-      <w:r>
-        <w:t>[]), która przechowuje oceny danego studenta.</w:t>
+      <w:r>
+        <w:t>grades to tablica liczb całkowitych (int[]), która przechowuje oceny danego studenta.</w:t>
       </w:r>
     </w:p>
     <w:p>
@@ -317,15 +325,7 @@
         </w:numPr>
       </w:pPr>
       <w:r>
-        <w:t xml:space="preserve">Tablica </w:t>
-      </w:r>
-      <w:proofErr w:type="spellStart"/>
-      <w:r>
-        <w:t>grades</w:t>
-      </w:r>
-      <w:proofErr w:type="spellEnd"/>
-      <w:r>
-        <w:t xml:space="preserve"> deklarowana jest jako:</w:t>
+        <w:t>Tablica grades deklarowana jest jako:</w:t>
       </w:r>
     </w:p>
     <w:p>
@@ -355,23 +355,7 @@
         <w:pStyle w:val="Akapitzlist"/>
       </w:pPr>
       <w:r>
-        <w:t>Dlatego jej długość wynosi `(liczba elementów - 2)`, co pokrywa liczbę ocen w wierszu (od drugiego elementu `</w:t>
-      </w:r>
-      <w:proofErr w:type="spellStart"/>
-      <w:r>
-        <w:t>parts</w:t>
-      </w:r>
-      <w:proofErr w:type="spellEnd"/>
-      <w:r>
-        <w:t>`, tj. `</w:t>
-      </w:r>
-      <w:proofErr w:type="spellStart"/>
-      <w:r>
-        <w:t>parts</w:t>
-      </w:r>
-      <w:proofErr w:type="spellEnd"/>
-      <w:r>
-        <w:t>[2]` i dalej).</w:t>
+        <w:t>Dlatego jej długość wynosi `(liczba elementów - 2)`, co pokrywa liczbę ocen w wierszu (od drugiego elementu `parts`, tj. `parts[2]` i dalej).</w:t>
       </w:r>
     </w:p>
     <w:p>
@@ -383,23 +367,7 @@
         </w:numPr>
       </w:pPr>
       <w:r>
-        <w:t xml:space="preserve">Wyrażenie </w:t>
-      </w:r>
-      <w:proofErr w:type="spellStart"/>
-      <w:r>
-        <w:t>parts</w:t>
-      </w:r>
-      <w:proofErr w:type="spellEnd"/>
-      <w:r>
-        <w:t xml:space="preserve">[i] pobiera kolejne elementy z tablicy ciągów </w:t>
-      </w:r>
-      <w:proofErr w:type="spellStart"/>
-      <w:r>
-        <w:t>parts</w:t>
-      </w:r>
-      <w:proofErr w:type="spellEnd"/>
-      <w:r>
-        <w:t xml:space="preserve"> od indeksu 2 do końca (wszystkie oceny studenta).</w:t>
+        <w:t>Wyrażenie parts[i] pobiera kolejne elementy z tablicy ciągów parts od indeksu 2 do końca (wszystkie oceny studenta).</w:t>
       </w:r>
     </w:p>
     <w:p>
@@ -411,31 +379,7 @@
         </w:numPr>
       </w:pPr>
       <w:r>
-        <w:t xml:space="preserve">Funkcja </w:t>
-      </w:r>
-      <w:proofErr w:type="spellStart"/>
-      <w:r>
-        <w:t>Integer.parseInt</w:t>
-      </w:r>
-      <w:proofErr w:type="spellEnd"/>
-      <w:r>
-        <w:t>(</w:t>
-      </w:r>
-      <w:proofErr w:type="spellStart"/>
-      <w:r>
-        <w:t>parts</w:t>
-      </w:r>
-      <w:proofErr w:type="spellEnd"/>
-      <w:r>
-        <w:t>[i]) przekształca pobrany ciąg znaków (np. "5") na liczbę całkowitą (</w:t>
-      </w:r>
-      <w:proofErr w:type="spellStart"/>
-      <w:r>
-        <w:t>int</w:t>
-      </w:r>
-      <w:proofErr w:type="spellEnd"/>
-      <w:r>
-        <w:t>).</w:t>
+        <w:t>Funkcja Integer.parseInt(parts[i]) przekształca pobrany ciąg znaków (np. "5") na liczbę całkowitą (int).</w:t>
       </w:r>
     </w:p>
     <w:p>
@@ -447,31 +391,7 @@
         </w:numPr>
       </w:pPr>
       <w:r>
-        <w:t xml:space="preserve">Wynik działania </w:t>
-      </w:r>
-      <w:proofErr w:type="spellStart"/>
-      <w:r>
-        <w:t>Integer.parseInt</w:t>
-      </w:r>
-      <w:proofErr w:type="spellEnd"/>
-      <w:r>
-        <w:t>(</w:t>
-      </w:r>
-      <w:proofErr w:type="spellStart"/>
-      <w:r>
-        <w:t>parts</w:t>
-      </w:r>
-      <w:proofErr w:type="spellEnd"/>
-      <w:r>
-        <w:t xml:space="preserve">[i]) jest przypisywany do tablicy </w:t>
-      </w:r>
-      <w:proofErr w:type="spellStart"/>
-      <w:r>
-        <w:t>grades</w:t>
-      </w:r>
-      <w:proofErr w:type="spellEnd"/>
-      <w:r>
-        <w:t xml:space="preserve"> pod odpowiednim indeksem:</w:t>
+        <w:t>Wynik działania Integer.parseInt(parts[i]) jest przypisywany do tablicy grades pod odpowiednim indeksem:</w:t>
       </w:r>
     </w:p>
     <w:p>
@@ -495,23 +415,7 @@
         </w:numPr>
       </w:pPr>
       <w:r>
-        <w:t xml:space="preserve">Gdy i = 2, </w:t>
-      </w:r>
-      <w:proofErr w:type="spellStart"/>
-      <w:r>
-        <w:t>grades</w:t>
-      </w:r>
-      <w:proofErr w:type="spellEnd"/>
-      <w:r>
-        <w:t xml:space="preserve">[i - 2] to </w:t>
-      </w:r>
-      <w:proofErr w:type="spellStart"/>
-      <w:r>
-        <w:t>grades</w:t>
-      </w:r>
-      <w:proofErr w:type="spellEnd"/>
-      <w:r>
-        <w:t>[0] (pierwszy element w tablicy ocen),</w:t>
+        <w:t>Gdy i = 2, grades[i - 2] to grades[0] (pierwszy element w tablicy ocen),</w:t>
       </w:r>
     </w:p>
     <w:p>
@@ -523,23 +427,7 @@
         </w:numPr>
       </w:pPr>
       <w:r>
-        <w:t xml:space="preserve">Gdy i = 3, </w:t>
-      </w:r>
-      <w:proofErr w:type="spellStart"/>
-      <w:r>
-        <w:t>grades</w:t>
-      </w:r>
-      <w:proofErr w:type="spellEnd"/>
-      <w:r>
-        <w:t xml:space="preserve">[i - 2] to </w:t>
-      </w:r>
-      <w:proofErr w:type="spellStart"/>
-      <w:r>
-        <w:t>grades</w:t>
-      </w:r>
-      <w:proofErr w:type="spellEnd"/>
-      <w:r>
-        <w:t>[1] (drugi element w tablicy ocen), i tak dalej.</w:t>
+        <w:t>Gdy i = 3, grades[i - 2] to grades[1] (drugi element w tablicy ocen), i tak dalej.</w:t>
       </w:r>
     </w:p>
     <w:p>
@@ -563,31 +451,8 @@
         <w:pStyle w:val="Akapitzlist"/>
       </w:pPr>
       <w:r>
-        <w:t xml:space="preserve">Ten wiersz przechowuje ocenę (z pliku CSV) w odpowiednim miejscu tablicy </w:t>
-      </w:r>
-      <w:proofErr w:type="spellStart"/>
-      <w:r>
-        <w:t>grades</w:t>
-      </w:r>
-      <w:proofErr w:type="spellEnd"/>
-      <w:r>
-        <w:t xml:space="preserve">. Struktura </w:t>
-      </w:r>
-      <w:proofErr w:type="spellStart"/>
-      <w:r>
-        <w:t>parts</w:t>
-      </w:r>
-      <w:proofErr w:type="spellEnd"/>
-      <w:r>
-        <w:t xml:space="preserve"> podzielona wcześniej wiersz na imię, nazwisko oraz oceny, umożliwia pętli iterowanie po ocenach (</w:t>
-      </w:r>
-      <w:proofErr w:type="spellStart"/>
-      <w:r>
-        <w:t>parts</w:t>
-      </w:r>
-      <w:proofErr w:type="spellEnd"/>
-      <w:r>
-        <w:t>[2] i kolejne) i ich zapisanie w formie liczb całkowitych.</w:t>
+        <w:lastRenderedPageBreak/>
+        <w:t>Ten wiersz przechowuje ocenę (z pliku CSV) w odpowiednim miejscu tablicy grades. Struktura parts podzielona wcześniej wiersz na imię, nazwisko oraz oceny, umożliwia pętli iterowanie po ocenach (parts[2] i kolejne) i ich zapisanie w formie liczb całkowitych.</w:t>
       </w:r>
     </w:p>
     <w:p>
@@ -632,34 +497,20 @@
         <w:pStyle w:val="Akapitzlist"/>
       </w:pPr>
       <w:r>
-        <w:t>Podział na części (</w:t>
-      </w:r>
-      <w:proofErr w:type="spellStart"/>
-      <w:r>
-        <w:t>parts</w:t>
-      </w:r>
-      <w:proofErr w:type="spellEnd"/>
-      <w:r>
-        <w:t>) daje:</w:t>
-      </w:r>
-    </w:p>
-    <w:p>
-      <w:pPr>
-        <w:pStyle w:val="Akapitzlist"/>
-      </w:pPr>
-    </w:p>
-    <w:p>
-      <w:pPr>
-        <w:pStyle w:val="Akapitzlist"/>
-      </w:pPr>
-      <w:proofErr w:type="spellStart"/>
-      <w:r>
-        <w:lastRenderedPageBreak/>
-        <w:t>parts</w:t>
-      </w:r>
-      <w:proofErr w:type="spellEnd"/>
-      <w:r>
-        <w:t xml:space="preserve"> = {"Jan", "Kowalski", "5", "3", "4"};</w:t>
+        <w:t>Podział na części (parts) daje:</w:t>
+      </w:r>
+    </w:p>
+    <w:p>
+      <w:pPr>
+        <w:pStyle w:val="Akapitzlist"/>
+      </w:pPr>
+    </w:p>
+    <w:p>
+      <w:pPr>
+        <w:pStyle w:val="Akapitzlist"/>
+      </w:pPr>
+      <w:r>
+        <w:t>parts = {"Jan", "Kowalski", "5", "3", "4"};</w:t>
       </w:r>
     </w:p>
     <w:p>
@@ -671,23 +522,7 @@
         </w:numPr>
       </w:pPr>
       <w:r>
-        <w:t xml:space="preserve">Tablica </w:t>
-      </w:r>
-      <w:proofErr w:type="spellStart"/>
-      <w:r>
-        <w:t>grades</w:t>
-      </w:r>
-      <w:proofErr w:type="spellEnd"/>
-      <w:r>
-        <w:t xml:space="preserve"> jest tworzona o długości </w:t>
-      </w:r>
-      <w:proofErr w:type="spellStart"/>
-      <w:r>
-        <w:t>parts.length</w:t>
-      </w:r>
-      <w:proofErr w:type="spellEnd"/>
-      <w:r>
-        <w:t xml:space="preserve"> - 2 = 3 (dla trzech ocen: 5, 3, 4).</w:t>
+        <w:t>Tablica grades jest tworzona o długości parts.length - 2 = 3 (dla trzech ocen: 5, 3, 4).</w:t>
       </w:r>
     </w:p>
     <w:p>
@@ -726,29 +561,8 @@
           <w:numId w:val="6"/>
         </w:numPr>
       </w:pPr>
-      <w:proofErr w:type="spellStart"/>
-      <w:r>
-        <w:t>grades</w:t>
-      </w:r>
-      <w:proofErr w:type="spellEnd"/>
-      <w:r>
-        <w:t xml:space="preserve">[2 - 2] = </w:t>
-      </w:r>
-      <w:proofErr w:type="spellStart"/>
-      <w:r>
-        <w:t>Integer.parseInt</w:t>
-      </w:r>
-      <w:proofErr w:type="spellEnd"/>
-      <w:r>
-        <w:t>(</w:t>
-      </w:r>
-      <w:proofErr w:type="spellStart"/>
-      <w:r>
-        <w:t>parts</w:t>
-      </w:r>
-      <w:proofErr w:type="spellEnd"/>
-      <w:r>
-        <w:t>[2])</w:t>
+      <w:r>
+        <w:t>grades[2 - 2] = Integer.parseInt(parts[2])</w:t>
       </w:r>
     </w:p>
     <w:p>
@@ -759,13 +573,8 @@
           <w:numId w:val="6"/>
         </w:numPr>
       </w:pPr>
-      <w:proofErr w:type="spellStart"/>
-      <w:r>
-        <w:t>grades</w:t>
-      </w:r>
-      <w:proofErr w:type="spellEnd"/>
-      <w:r>
-        <w:t>[0] = 5.</w:t>
+      <w:r>
+        <w:t>grades[0] = 5.</w:t>
       </w:r>
     </w:p>
     <w:p>
@@ -792,29 +601,8 @@
           <w:numId w:val="6"/>
         </w:numPr>
       </w:pPr>
-      <w:proofErr w:type="spellStart"/>
-      <w:r>
-        <w:t>grades</w:t>
-      </w:r>
-      <w:proofErr w:type="spellEnd"/>
-      <w:r>
-        <w:t xml:space="preserve">[3 - 2] = </w:t>
-      </w:r>
-      <w:proofErr w:type="spellStart"/>
-      <w:r>
-        <w:t>Integer.parseInt</w:t>
-      </w:r>
-      <w:proofErr w:type="spellEnd"/>
-      <w:r>
-        <w:t>(</w:t>
-      </w:r>
-      <w:proofErr w:type="spellStart"/>
-      <w:r>
-        <w:t>parts</w:t>
-      </w:r>
-      <w:proofErr w:type="spellEnd"/>
-      <w:r>
-        <w:t>[3])</w:t>
+      <w:r>
+        <w:t>grades[3 - 2] = Integer.parseInt(parts[3])</w:t>
       </w:r>
     </w:p>
     <w:p>
@@ -825,13 +613,8 @@
           <w:numId w:val="6"/>
         </w:numPr>
       </w:pPr>
-      <w:proofErr w:type="spellStart"/>
-      <w:r>
-        <w:t>grades</w:t>
-      </w:r>
-      <w:proofErr w:type="spellEnd"/>
-      <w:r>
-        <w:t>[1] = 3.</w:t>
+      <w:r>
+        <w:t>grades[1] = 3.</w:t>
       </w:r>
     </w:p>
     <w:p>
@@ -858,29 +641,8 @@
           <w:numId w:val="6"/>
         </w:numPr>
       </w:pPr>
-      <w:proofErr w:type="spellStart"/>
-      <w:r>
-        <w:t>grades</w:t>
-      </w:r>
-      <w:proofErr w:type="spellEnd"/>
-      <w:r>
-        <w:t xml:space="preserve">[4 - 2] = </w:t>
-      </w:r>
-      <w:proofErr w:type="spellStart"/>
-      <w:r>
-        <w:t>Integer.parseInt</w:t>
-      </w:r>
-      <w:proofErr w:type="spellEnd"/>
-      <w:r>
-        <w:t>(</w:t>
-      </w:r>
-      <w:proofErr w:type="spellStart"/>
-      <w:r>
-        <w:t>parts</w:t>
-      </w:r>
-      <w:proofErr w:type="spellEnd"/>
-      <w:r>
-        <w:t>[4])</w:t>
+      <w:r>
+        <w:t>grades[4 - 2] = Integer.parseInt(parts[4])</w:t>
       </w:r>
     </w:p>
     <w:p>
@@ -891,13 +653,8 @@
           <w:numId w:val="6"/>
         </w:numPr>
       </w:pPr>
-      <w:proofErr w:type="spellStart"/>
-      <w:r>
-        <w:t>grades</w:t>
-      </w:r>
-      <w:proofErr w:type="spellEnd"/>
-      <w:r>
-        <w:t>[2] = 4.</w:t>
+      <w:r>
+        <w:t>grades[2] = 4.</w:t>
       </w:r>
     </w:p>
     <w:p>
@@ -909,15 +666,7 @@
         </w:numPr>
       </w:pPr>
       <w:r>
-        <w:t xml:space="preserve">Wynik: </w:t>
-      </w:r>
-      <w:proofErr w:type="spellStart"/>
-      <w:r>
-        <w:t>grades</w:t>
-      </w:r>
-      <w:proofErr w:type="spellEnd"/>
-      <w:r>
-        <w:t xml:space="preserve"> = {5, 3, 4}.</w:t>
+        <w:t>Wynik: grades = {5, 3, 4}.</w:t>
       </w:r>
     </w:p>
     <w:p>
@@ -941,15 +690,7 @@
         <w:pStyle w:val="Akapitzlist"/>
       </w:pPr>
       <w:r>
-        <w:t xml:space="preserve">Tablica </w:t>
-      </w:r>
-      <w:proofErr w:type="spellStart"/>
-      <w:r>
-        <w:t>grades</w:t>
-      </w:r>
-      <w:proofErr w:type="spellEnd"/>
-      <w:r>
-        <w:t xml:space="preserve"> zawierająca oceny jest później przekazywana jako argument do konstruktora obiektu Student:</w:t>
+        <w:t>Tablica grades zawierająca oceny jest później przekazywana jako argument do konstruktora obiektu Student:</w:t>
       </w:r>
     </w:p>
     <w:p>
@@ -2461,6 +2202,7 @@
   <w:style w:type="character" w:default="1" w:styleId="Domylnaczcionkaakapitu">
     <w:name w:val="Default Paragraph Font"/>
     <w:uiPriority w:val="1"/>
+    <w:semiHidden/>
     <w:unhideWhenUsed/>
   </w:style>
   <w:style w:type="table" w:default="1" w:styleId="Standardowy">

</xml_diff>